<commit_message>
📝: add Hella stuff
</commit_message>
<xml_diff>
--- a/docs/Lab2/ІП-93-Домінський В.О.-2-1.docx
+++ b/docs/Lab2/ІП-93-Домінський В.О.-2-1.docx
@@ -1,6 +1,6 @@
 
 <file path=word/document.xml><?xml version="1.0" encoding="utf-8"?>
-<w:document xmlns:ve="http://schemas.openxmlformats.org/markup-compatibility/2006" xmlns:o="urn:schemas-microsoft-com:office:office" xmlns:r="http://schemas.openxmlformats.org/officeDocument/2006/relationships" xmlns:m="http://schemas.openxmlformats.org/officeDocument/2006/math" xmlns:v="urn:schemas-microsoft-com:vml" xmlns:wp="http://schemas.openxmlformats.org/drawingml/2006/wordprocessingDrawing" xmlns:w10="urn:schemas-microsoft-com:office:word" xmlns:w="http://schemas.openxmlformats.org/wordprocessingml/2006/main" xmlns:wne="http://schemas.microsoft.com/office/word/2006/wordml">
+<w:document xmlns:wpc="http://schemas.microsoft.com/office/word/2010/wordprocessingCanvas" xmlns:cx="http://schemas.microsoft.com/office/drawing/2014/chartex" xmlns:cx1="http://schemas.microsoft.com/office/drawing/2015/9/8/chartex" xmlns:mc="http://schemas.openxmlformats.org/markup-compatibility/2006" xmlns:o="urn:schemas-microsoft-com:office:office" xmlns:r="http://schemas.openxmlformats.org/officeDocument/2006/relationships" xmlns:m="http://schemas.openxmlformats.org/officeDocument/2006/math" xmlns:v="urn:schemas-microsoft-com:vml" xmlns:wp14="http://schemas.microsoft.com/office/word/2010/wordprocessingDrawing" xmlns:wp="http://schemas.openxmlformats.org/drawingml/2006/wordprocessingDrawing" xmlns:w10="urn:schemas-microsoft-com:office:word" xmlns:w="http://schemas.openxmlformats.org/wordprocessingml/2006/main" xmlns:w14="http://schemas.microsoft.com/office/word/2010/wordml" xmlns:w15="http://schemas.microsoft.com/office/word/2012/wordml" xmlns:w16se="http://schemas.microsoft.com/office/word/2015/wordml/symex" xmlns:wpg="http://schemas.microsoft.com/office/word/2010/wordprocessingGroup" xmlns:wpi="http://schemas.microsoft.com/office/word/2010/wordprocessingInk" xmlns:wne="http://schemas.microsoft.com/office/word/2006/wordml" xmlns:wps="http://schemas.microsoft.com/office/word/2010/wordprocessingShape" mc:Ignorable="w14 w15 w16se wp14">
   <w:body>
     <w:p>
       <w:pPr>
@@ -11,14 +11,54 @@
           <w:szCs w:val="28"/>
         </w:rPr>
       </w:pPr>
-      <w:r>
-        <w:rPr>
-          <w:rFonts w:cs="Times New Roman"/>
-          <w:b/>
-          <w:szCs w:val="28"/>
-        </w:rPr>
-        <w:t>Міністерство освіти і науки України</w:t>
-      </w:r>
+      <w:bookmarkStart w:id="0" w:name="_GoBack"/>
+      <w:bookmarkEnd w:id="0"/>
+      <w:proofErr w:type="spellStart"/>
+      <w:r>
+        <w:rPr>
+          <w:rFonts w:cs="Times New Roman"/>
+          <w:b/>
+          <w:szCs w:val="28"/>
+        </w:rPr>
+        <w:t>Міністерство</w:t>
+      </w:r>
+      <w:proofErr w:type="spellEnd"/>
+      <w:r>
+        <w:rPr>
+          <w:rFonts w:cs="Times New Roman"/>
+          <w:b/>
+          <w:szCs w:val="28"/>
+        </w:rPr>
+        <w:t xml:space="preserve"> </w:t>
+      </w:r>
+      <w:proofErr w:type="spellStart"/>
+      <w:r>
+        <w:rPr>
+          <w:rFonts w:cs="Times New Roman"/>
+          <w:b/>
+          <w:szCs w:val="28"/>
+        </w:rPr>
+        <w:t>освіти</w:t>
+      </w:r>
+      <w:proofErr w:type="spellEnd"/>
+      <w:r>
+        <w:rPr>
+          <w:rFonts w:cs="Times New Roman"/>
+          <w:b/>
+          <w:szCs w:val="28"/>
+        </w:rPr>
+        <w:t xml:space="preserve"> і науки </w:t>
+      </w:r>
+      <w:proofErr w:type="spellStart"/>
+      <w:r>
+        <w:rPr>
+          <w:rFonts w:cs="Times New Roman"/>
+          <w:b/>
+          <w:szCs w:val="28"/>
+        </w:rPr>
+        <w:t>України</w:t>
+      </w:r>
+      <w:proofErr w:type="spellEnd"/>
     </w:p>
     <w:p>
       <w:pPr>
@@ -29,14 +69,70 @@
           <w:szCs w:val="28"/>
         </w:rPr>
       </w:pPr>
-      <w:r>
-        <w:rPr>
-          <w:rFonts w:cs="Times New Roman"/>
-          <w:b/>
-          <w:szCs w:val="28"/>
-        </w:rPr>
-        <w:t>Національний технічний університет України</w:t>
-      </w:r>
+      <w:proofErr w:type="spellStart"/>
+      <w:r>
+        <w:rPr>
+          <w:rFonts w:cs="Times New Roman"/>
+          <w:b/>
+          <w:szCs w:val="28"/>
+        </w:rPr>
+        <w:t>Національний</w:t>
+      </w:r>
+      <w:proofErr w:type="spellEnd"/>
+      <w:r>
+        <w:rPr>
+          <w:rFonts w:cs="Times New Roman"/>
+          <w:b/>
+          <w:szCs w:val="28"/>
+        </w:rPr>
+        <w:t xml:space="preserve"> </w:t>
+      </w:r>
+      <w:proofErr w:type="spellStart"/>
+      <w:r>
+        <w:rPr>
+          <w:rFonts w:cs="Times New Roman"/>
+          <w:b/>
+          <w:szCs w:val="28"/>
+        </w:rPr>
+        <w:t>технічний</w:t>
+      </w:r>
+      <w:proofErr w:type="spellEnd"/>
+      <w:r>
+        <w:rPr>
+          <w:rFonts w:cs="Times New Roman"/>
+          <w:b/>
+          <w:szCs w:val="28"/>
+        </w:rPr>
+        <w:t xml:space="preserve"> </w:t>
+      </w:r>
+      <w:proofErr w:type="spellStart"/>
+      <w:r>
+        <w:rPr>
+          <w:rFonts w:cs="Times New Roman"/>
+          <w:b/>
+          <w:szCs w:val="28"/>
+        </w:rPr>
+        <w:t>університет</w:t>
+      </w:r>
+      <w:proofErr w:type="spellEnd"/>
+      <w:r>
+        <w:rPr>
+          <w:rFonts w:cs="Times New Roman"/>
+          <w:b/>
+          <w:szCs w:val="28"/>
+        </w:rPr>
+        <w:t xml:space="preserve"> </w:t>
+      </w:r>
+      <w:proofErr w:type="spellStart"/>
+      <w:r>
+        <w:rPr>
+          <w:rFonts w:cs="Times New Roman"/>
+          <w:b/>
+          <w:szCs w:val="28"/>
+        </w:rPr>
+        <w:t>України</w:t>
+      </w:r>
+      <w:proofErr w:type="spellEnd"/>
     </w:p>
     <w:p>
       <w:pPr>
@@ -53,7 +149,115 @@
           <w:b/>
           <w:szCs w:val="28"/>
         </w:rPr>
-        <w:t>«Київський політехнічний інститут імені Ігоря Сікорського»</w:t>
+        <w:t>«</w:t>
+      </w:r>
+      <w:proofErr w:type="spellStart"/>
+      <w:r>
+        <w:rPr>
+          <w:rFonts w:cs="Times New Roman"/>
+          <w:b/>
+          <w:szCs w:val="28"/>
+        </w:rPr>
+        <w:t>Київський</w:t>
+      </w:r>
+      <w:proofErr w:type="spellEnd"/>
+      <w:r>
+        <w:rPr>
+          <w:rFonts w:cs="Times New Roman"/>
+          <w:b/>
+          <w:szCs w:val="28"/>
+        </w:rPr>
+        <w:t xml:space="preserve"> </w:t>
+      </w:r>
+      <w:proofErr w:type="spellStart"/>
+      <w:r>
+        <w:rPr>
+          <w:rFonts w:cs="Times New Roman"/>
+          <w:b/>
+          <w:szCs w:val="28"/>
+        </w:rPr>
+        <w:t>політехнічний</w:t>
+      </w:r>
+      <w:proofErr w:type="spellEnd"/>
+      <w:r>
+        <w:rPr>
+          <w:rFonts w:cs="Times New Roman"/>
+          <w:b/>
+          <w:szCs w:val="28"/>
+        </w:rPr>
+        <w:t xml:space="preserve"> </w:t>
+      </w:r>
+      <w:proofErr w:type="spellStart"/>
+      <w:r>
+        <w:rPr>
+          <w:rFonts w:cs="Times New Roman"/>
+          <w:b/>
+          <w:szCs w:val="28"/>
+        </w:rPr>
+        <w:t>інститут</w:t>
+      </w:r>
+      <w:proofErr w:type="spellEnd"/>
+      <w:r>
+        <w:rPr>
+          <w:rFonts w:cs="Times New Roman"/>
+          <w:b/>
+          <w:szCs w:val="28"/>
+        </w:rPr>
+        <w:t xml:space="preserve"> </w:t>
+      </w:r>
+      <w:proofErr w:type="spellStart"/>
+      <w:r>
+        <w:rPr>
+          <w:rFonts w:cs="Times New Roman"/>
+          <w:b/>
+          <w:szCs w:val="28"/>
+        </w:rPr>
+        <w:t>імені</w:t>
+      </w:r>
+      <w:proofErr w:type="spellEnd"/>
+      <w:r>
+        <w:rPr>
+          <w:rFonts w:cs="Times New Roman"/>
+          <w:b/>
+          <w:szCs w:val="28"/>
+        </w:rPr>
+        <w:t xml:space="preserve"> </w:t>
+      </w:r>
+      <w:proofErr w:type="spellStart"/>
+      <w:r>
+        <w:rPr>
+          <w:rFonts w:cs="Times New Roman"/>
+          <w:b/>
+          <w:szCs w:val="28"/>
+        </w:rPr>
+        <w:t>Ігоря</w:t>
+      </w:r>
+      <w:proofErr w:type="spellEnd"/>
+      <w:r>
+        <w:rPr>
+          <w:rFonts w:cs="Times New Roman"/>
+          <w:b/>
+          <w:szCs w:val="28"/>
+        </w:rPr>
+        <w:t xml:space="preserve"> </w:t>
+      </w:r>
+      <w:proofErr w:type="spellStart"/>
+      <w:r>
+        <w:rPr>
+          <w:rFonts w:cs="Times New Roman"/>
+          <w:b/>
+          <w:szCs w:val="28"/>
+        </w:rPr>
+        <w:t>Сікорського</w:t>
+      </w:r>
+      <w:proofErr w:type="spellEnd"/>
+      <w:r>
+        <w:rPr>
+          <w:rFonts w:cs="Times New Roman"/>
+          <w:b/>
+          <w:szCs w:val="28"/>
+        </w:rPr>
+        <w:t>»</w:t>
       </w:r>
     </w:p>
     <w:p>
@@ -71,8 +275,54 @@
           <w:b/>
           <w:szCs w:val="28"/>
         </w:rPr>
-        <w:t>Факультет інформатики та обчислювальної техніки</w:t>
-      </w:r>
+        <w:t xml:space="preserve">Факультет </w:t>
+      </w:r>
+      <w:proofErr w:type="spellStart"/>
+      <w:r>
+        <w:rPr>
+          <w:rFonts w:cs="Times New Roman"/>
+          <w:b/>
+          <w:szCs w:val="28"/>
+        </w:rPr>
+        <w:t>інформатики</w:t>
+      </w:r>
+      <w:proofErr w:type="spellEnd"/>
+      <w:r>
+        <w:rPr>
+          <w:rFonts w:cs="Times New Roman"/>
+          <w:b/>
+          <w:szCs w:val="28"/>
+        </w:rPr>
+        <w:t xml:space="preserve"> та </w:t>
+      </w:r>
+      <w:proofErr w:type="spellStart"/>
+      <w:r>
+        <w:rPr>
+          <w:rFonts w:cs="Times New Roman"/>
+          <w:b/>
+          <w:szCs w:val="28"/>
+        </w:rPr>
+        <w:t>обчислювальної</w:t>
+      </w:r>
+      <w:proofErr w:type="spellEnd"/>
+      <w:r>
+        <w:rPr>
+          <w:rFonts w:cs="Times New Roman"/>
+          <w:b/>
+          <w:szCs w:val="28"/>
+        </w:rPr>
+        <w:t xml:space="preserve"> </w:t>
+      </w:r>
+      <w:proofErr w:type="spellStart"/>
+      <w:r>
+        <w:rPr>
+          <w:rFonts w:cs="Times New Roman"/>
+          <w:b/>
+          <w:szCs w:val="28"/>
+        </w:rPr>
+        <w:t>техніки</w:t>
+      </w:r>
+      <w:proofErr w:type="spellEnd"/>
     </w:p>
     <w:p>
       <w:pPr>
@@ -134,13 +384,23 @@
           <w:lang w:val="en-US"/>
         </w:rPr>
       </w:pPr>
-      <w:r>
-        <w:rPr>
-          <w:rFonts w:cs="Times New Roman"/>
-          <w:b/>
-          <w:szCs w:val="28"/>
-        </w:rPr>
-        <w:t>Лабораторна робота №</w:t>
+      <w:proofErr w:type="spellStart"/>
+      <w:r>
+        <w:rPr>
+          <w:rFonts w:cs="Times New Roman"/>
+          <w:b/>
+          <w:szCs w:val="28"/>
+        </w:rPr>
+        <w:t>Лабораторна</w:t>
+      </w:r>
+      <w:proofErr w:type="spellEnd"/>
+      <w:r>
+        <w:rPr>
+          <w:rFonts w:cs="Times New Roman"/>
+          <w:b/>
+          <w:szCs w:val="28"/>
+        </w:rPr>
+        <w:t xml:space="preserve"> робота №</w:t>
       </w:r>
       <w:r>
         <w:rPr>
@@ -165,8 +425,17 @@
           <w:rFonts w:cs="Times New Roman"/>
           <w:szCs w:val="28"/>
         </w:rPr>
-        <w:t>з дисципліни</w:t>
-      </w:r>
+        <w:t xml:space="preserve">з </w:t>
+      </w:r>
+      <w:proofErr w:type="spellStart"/>
+      <w:r>
+        <w:rPr>
+          <w:rFonts w:cs="Times New Roman"/>
+          <w:szCs w:val="28"/>
+        </w:rPr>
+        <w:t>дисципліни</w:t>
+      </w:r>
+      <w:proofErr w:type="spellEnd"/>
     </w:p>
     <w:p>
       <w:pPr>
@@ -297,6 +566,8 @@
           <w:lang w:val="uk-UA"/>
         </w:rPr>
       </w:pPr>
+      <w:proofErr w:type="spellStart"/>
+      <w:proofErr w:type="gramStart"/>
       <w:r>
         <w:rPr>
           <w:rFonts w:cs="Times New Roman"/>
@@ -304,6 +575,7 @@
         </w:rPr>
         <w:t>Викона</w:t>
       </w:r>
+      <w:proofErr w:type="spellEnd"/>
       <w:r>
         <w:rPr>
           <w:rFonts w:cs="Times New Roman"/>
@@ -317,7 +589,15 @@
           <w:rFonts w:cs="Times New Roman"/>
           <w:szCs w:val="28"/>
         </w:rPr>
-        <w:t xml:space="preserve">:                                                                                        </w:t>
+        <w:t xml:space="preserve">:   </w:t>
+      </w:r>
+      <w:proofErr w:type="gramEnd"/>
+      <w:r>
+        <w:rPr>
+          <w:rFonts w:cs="Times New Roman"/>
+          <w:szCs w:val="28"/>
+        </w:rPr>
+        <w:t xml:space="preserve">                                                                                     </w:t>
       </w:r>
       <w:r>
         <w:rPr>
@@ -327,6 +607,7 @@
         </w:rPr>
         <w:t xml:space="preserve">    </w:t>
       </w:r>
+      <w:proofErr w:type="spellStart"/>
       <w:r>
         <w:rPr>
           <w:rFonts w:cs="Times New Roman"/>
@@ -334,6 +615,7 @@
         </w:rPr>
         <w:t>Перевіри</w:t>
       </w:r>
+      <w:proofErr w:type="spellEnd"/>
       <w:r>
         <w:rPr>
           <w:rFonts w:cs="Times New Roman"/>
@@ -397,12 +679,21 @@
           <w:szCs w:val="28"/>
         </w:rPr>
       </w:pPr>
-      <w:r>
-        <w:rPr>
-          <w:rFonts w:cs="Times New Roman"/>
-          <w:szCs w:val="28"/>
-        </w:rPr>
-        <w:t xml:space="preserve">Група </w:t>
+      <w:proofErr w:type="spellStart"/>
+      <w:r>
+        <w:rPr>
+          <w:rFonts w:cs="Times New Roman"/>
+          <w:szCs w:val="28"/>
+        </w:rPr>
+        <w:t>Група</w:t>
+      </w:r>
+      <w:proofErr w:type="spellEnd"/>
+      <w:r>
+        <w:rPr>
+          <w:rFonts w:cs="Times New Roman"/>
+          <w:szCs w:val="28"/>
+        </w:rPr>
+        <w:t xml:space="preserve"> </w:t>
       </w:r>
       <w:r>
         <w:rPr>
@@ -437,29 +728,49 @@
           <w:lang w:val="uk-UA"/>
         </w:rPr>
       </w:pPr>
-      <w:r>
-        <w:rPr>
-          <w:rFonts w:cs="Times New Roman"/>
-          <w:szCs w:val="28"/>
-          <w:lang w:val="uk-UA"/>
-        </w:rPr>
-        <w:t>Завальнюк Максим Євгенович</w:t>
-      </w:r>
-    </w:p>
-    <w:p>
-      <w:pPr>
-        <w:rPr>
-          <w:rFonts w:cs="Times New Roman"/>
-          <w:szCs w:val="28"/>
-        </w:rPr>
-      </w:pPr>
-      <w:r>
-        <w:rPr>
-          <w:rFonts w:cs="Times New Roman"/>
-          <w:szCs w:val="28"/>
-          <w:lang w:val="uk-UA"/>
-        </w:rPr>
-        <w:t>Січкар Тетяна Олегівна</w:t>
+      <w:proofErr w:type="spellStart"/>
+      <w:r>
+        <w:rPr>
+          <w:rFonts w:cs="Times New Roman"/>
+          <w:szCs w:val="28"/>
+          <w:lang w:val="uk-UA"/>
+        </w:rPr>
+        <w:t>Завальнюк</w:t>
+      </w:r>
+      <w:proofErr w:type="spellEnd"/>
+      <w:r>
+        <w:rPr>
+          <w:rFonts w:cs="Times New Roman"/>
+          <w:szCs w:val="28"/>
+          <w:lang w:val="uk-UA"/>
+        </w:rPr>
+        <w:t xml:space="preserve"> Максим Євгенович</w:t>
+      </w:r>
+    </w:p>
+    <w:p>
+      <w:pPr>
+        <w:rPr>
+          <w:rFonts w:cs="Times New Roman"/>
+          <w:szCs w:val="28"/>
+        </w:rPr>
+      </w:pPr>
+      <w:proofErr w:type="spellStart"/>
+      <w:r>
+        <w:rPr>
+          <w:rFonts w:cs="Times New Roman"/>
+          <w:szCs w:val="28"/>
+          <w:lang w:val="uk-UA"/>
+        </w:rPr>
+        <w:t>Січкар</w:t>
+      </w:r>
+      <w:proofErr w:type="spellEnd"/>
+      <w:r>
+        <w:rPr>
+          <w:rFonts w:cs="Times New Roman"/>
+          <w:szCs w:val="28"/>
+          <w:lang w:val="uk-UA"/>
+        </w:rPr>
+        <w:t xml:space="preserve"> Тетяна Олегівна</w:t>
       </w:r>
     </w:p>
     <w:p>
@@ -506,12 +817,21 @@
           <w:lang w:val="en-US"/>
         </w:rPr>
       </w:pPr>
-      <w:r>
-        <w:rPr>
-          <w:rFonts w:cs="Times New Roman"/>
-          <w:szCs w:val="28"/>
-        </w:rPr>
-        <w:t>Київ 202</w:t>
+      <w:proofErr w:type="spellStart"/>
+      <w:r>
+        <w:rPr>
+          <w:rFonts w:cs="Times New Roman"/>
+          <w:szCs w:val="28"/>
+        </w:rPr>
+        <w:t>Київ</w:t>
+      </w:r>
+      <w:proofErr w:type="spellEnd"/>
+      <w:r>
+        <w:rPr>
+          <w:rFonts w:cs="Times New Roman"/>
+          <w:szCs w:val="28"/>
+        </w:rPr>
+        <w:t xml:space="preserve"> 202</w:t>
       </w:r>
       <w:r>
         <w:rPr>
@@ -1033,15 +1353,23 @@
         </w:rPr>
         <w:br w:type="page"/>
       </w:r>
-      <w:bookmarkStart w:id="0" w:name="_Toc95239605"/>
+      <w:bookmarkStart w:id="1" w:name="_Toc95239605"/>
       <w:r>
         <w:rPr>
           <w:rStyle w:val="10"/>
         </w:rPr>
         <w:lastRenderedPageBreak/>
-        <w:t>Мета роботи</w:t>
-      </w:r>
-      <w:bookmarkEnd w:id="0"/>
+        <w:t xml:space="preserve">Мета </w:t>
+      </w:r>
+      <w:proofErr w:type="spellStart"/>
+      <w:r>
+        <w:rPr>
+          <w:rStyle w:val="10"/>
+        </w:rPr>
+        <w:t>роботи</w:t>
+      </w:r>
+      <w:bookmarkEnd w:id="1"/>
+      <w:proofErr w:type="spellEnd"/>
       <w:r>
         <w:rPr>
           <w:szCs w:val="28"/>
@@ -1090,7 +1418,7 @@
           <w:lang w:val="uk-UA"/>
         </w:rPr>
       </w:pPr>
-      <w:bookmarkStart w:id="1" w:name="_Toc95239606"/>
+      <w:bookmarkStart w:id="2" w:name="_Toc95239606"/>
       <w:r>
         <w:rPr>
           <w:rStyle w:val="10"/>
@@ -1098,7 +1426,7 @@
         </w:rPr>
         <w:t>Тема</w:t>
       </w:r>
-      <w:bookmarkEnd w:id="1"/>
+      <w:bookmarkEnd w:id="2"/>
       <w:r>
         <w:rPr>
           <w:szCs w:val="28"/>
@@ -1106,6 +1434,7 @@
         </w:rPr>
         <w:t xml:space="preserve">: </w:t>
       </w:r>
+      <w:proofErr w:type="spellStart"/>
       <w:r>
         <w:rPr>
           <w:rFonts w:cs="Times New Roman"/>
@@ -1122,6 +1451,7 @@
         </w:rPr>
         <w:t>с</w:t>
       </w:r>
+      <w:proofErr w:type="spellEnd"/>
     </w:p>
     <w:p>
       <w:pPr>
@@ -1132,7 +1462,7 @@
           <w:lang w:val="uk-UA"/>
         </w:rPr>
       </w:pPr>
-      <w:bookmarkStart w:id="2" w:name="_Toc95239607"/>
+      <w:bookmarkStart w:id="3" w:name="_Toc95239607"/>
       <w:r>
         <w:rPr>
           <w:lang w:val="uk-UA"/>
@@ -1145,7 +1475,7 @@
         </w:rPr>
         <w:t>к виконання роботи</w:t>
       </w:r>
-      <w:bookmarkEnd w:id="2"/>
+      <w:bookmarkEnd w:id="3"/>
     </w:p>
     <w:p>
       <w:pPr>
@@ -1155,8 +1485,29 @@
           <w:numId w:val="1"/>
         </w:numPr>
       </w:pPr>
-      <w:r>
-        <w:t xml:space="preserve">Вивчити теоретичні відомості. </w:t>
+      <w:proofErr w:type="spellStart"/>
+      <w:r>
+        <w:t>Вивчити</w:t>
+      </w:r>
+      <w:proofErr w:type="spellEnd"/>
+      <w:r>
+        <w:t xml:space="preserve"> </w:t>
+      </w:r>
+      <w:proofErr w:type="spellStart"/>
+      <w:r>
+        <w:t>теоретичні</w:t>
+      </w:r>
+      <w:proofErr w:type="spellEnd"/>
+      <w:r>
+        <w:t xml:space="preserve"> </w:t>
+      </w:r>
+      <w:proofErr w:type="spellStart"/>
+      <w:r>
+        <w:t>відомості</w:t>
+      </w:r>
+      <w:proofErr w:type="spellEnd"/>
+      <w:r>
+        <w:t xml:space="preserve">. </w:t>
       </w:r>
     </w:p>
     <w:p>
@@ -1197,8 +1548,45 @@
           <w:numId w:val="1"/>
         </w:numPr>
       </w:pPr>
-      <w:r>
-        <w:t xml:space="preserve">Виконати завдання до лабораторної роботи згідно </w:t>
+      <w:proofErr w:type="spellStart"/>
+      <w:r>
+        <w:t>Виконати</w:t>
+      </w:r>
+      <w:proofErr w:type="spellEnd"/>
+      <w:r>
+        <w:t xml:space="preserve"> </w:t>
+      </w:r>
+      <w:proofErr w:type="spellStart"/>
+      <w:r>
+        <w:t>завдання</w:t>
+      </w:r>
+      <w:proofErr w:type="spellEnd"/>
+      <w:r>
+        <w:t xml:space="preserve"> до </w:t>
+      </w:r>
+      <w:proofErr w:type="spellStart"/>
+      <w:r>
+        <w:t>лабораторної</w:t>
+      </w:r>
+      <w:proofErr w:type="spellEnd"/>
+      <w:r>
+        <w:t xml:space="preserve"> </w:t>
+      </w:r>
+      <w:proofErr w:type="spellStart"/>
+      <w:r>
+        <w:t>роботи</w:t>
+      </w:r>
+      <w:proofErr w:type="spellEnd"/>
+      <w:r>
+        <w:t xml:space="preserve"> </w:t>
+      </w:r>
+      <w:proofErr w:type="spellStart"/>
+      <w:r>
+        <w:t>згідно</w:t>
+      </w:r>
+      <w:proofErr w:type="spellEnd"/>
+      <w:r>
+        <w:t xml:space="preserve"> </w:t>
       </w:r>
       <w:r>
         <w:rPr>
@@ -1218,8 +1606,29 @@
           <w:numId w:val="1"/>
         </w:numPr>
       </w:pPr>
-      <w:r>
-        <w:t xml:space="preserve">Скласти та оформити звіт. </w:t>
+      <w:proofErr w:type="spellStart"/>
+      <w:r>
+        <w:t>Скласти</w:t>
+      </w:r>
+      <w:proofErr w:type="spellEnd"/>
+      <w:r>
+        <w:t xml:space="preserve"> та </w:t>
+      </w:r>
+      <w:proofErr w:type="spellStart"/>
+      <w:r>
+        <w:t>оформити</w:t>
+      </w:r>
+      <w:proofErr w:type="spellEnd"/>
+      <w:r>
+        <w:t xml:space="preserve"> </w:t>
+      </w:r>
+      <w:proofErr w:type="spellStart"/>
+      <w:r>
+        <w:t>звіт</w:t>
+      </w:r>
+      <w:proofErr w:type="spellEnd"/>
+      <w:r>
+        <w:t xml:space="preserve">. </w:t>
       </w:r>
     </w:p>
     <w:p>
@@ -1234,14 +1643,14 @@
         <w:pStyle w:val="1"/>
         <w:jc w:val="center"/>
       </w:pPr>
-      <w:bookmarkStart w:id="3" w:name="_Toc95239608"/>
+      <w:bookmarkStart w:id="4" w:name="_Toc95239608"/>
       <w:r>
         <w:rPr>
           <w:lang w:val="uk-UA"/>
         </w:rPr>
         <w:t>Результати виконання роботи</w:t>
       </w:r>
-      <w:bookmarkEnd w:id="3"/>
+      <w:bookmarkEnd w:id="4"/>
     </w:p>
     <w:p>
       <w:pPr>
@@ -1250,11 +1659,29 @@
           <w:lang w:val="uk-UA"/>
         </w:rPr>
       </w:pPr>
-      <w:bookmarkStart w:id="4" w:name="_Toc95239609"/>
-      <w:r>
-        <w:t>Use case діаграма</w:t>
-      </w:r>
-      <w:bookmarkEnd w:id="4"/>
+      <w:bookmarkStart w:id="5" w:name="_Toc95239609"/>
+      <w:proofErr w:type="spellStart"/>
+      <w:r>
+        <w:t>Use</w:t>
+      </w:r>
+      <w:proofErr w:type="spellEnd"/>
+      <w:r>
+        <w:t xml:space="preserve"> </w:t>
+      </w:r>
+      <w:proofErr w:type="spellStart"/>
+      <w:r>
+        <w:t>case</w:t>
+      </w:r>
+      <w:proofErr w:type="spellEnd"/>
+      <w:r>
+        <w:t xml:space="preserve"> </w:t>
+      </w:r>
+      <w:proofErr w:type="spellStart"/>
+      <w:r>
+        <w:t>діаграма</w:t>
+      </w:r>
+      <w:bookmarkEnd w:id="5"/>
+      <w:proofErr w:type="spellEnd"/>
     </w:p>
     <w:p>
       <w:pPr>
@@ -1287,36 +1714,28 @@
             <v:path o:extrusionok="f" gradientshapeok="t" o:connecttype="rect"/>
             <o:lock v:ext="edit" aspectratio="t"/>
           </v:shapetype>
-          <v:shape id="_x0000_i1025" type="#_x0000_t75" style="width:468pt;height:300.75pt">
-            <v:imagedata r:id="rId5" o:title="Campus"/>
+          <v:shape id="_x0000_i1025" type="#_x0000_t75" style="width:467.5pt;height:275pt">
+            <v:imagedata r:id="rId5" o:title="Campus(1)(1)"/>
           </v:shape>
         </w:pict>
       </w:r>
     </w:p>
     <w:p>
       <w:pPr>
-        <w:jc w:val="center"/>
-        <w:rPr>
-          <w:lang w:val="uk-UA"/>
-        </w:rPr>
-      </w:pPr>
-    </w:p>
-    <w:p>
-      <w:pPr>
         <w:pStyle w:val="1"/>
         <w:jc w:val="center"/>
         <w:rPr>
           <w:lang w:val="uk-UA"/>
         </w:rPr>
       </w:pPr>
-      <w:bookmarkStart w:id="5" w:name="_Toc95239610"/>
+      <w:bookmarkStart w:id="6" w:name="_Toc95239610"/>
       <w:r>
         <w:rPr>
           <w:lang w:val="uk-UA"/>
         </w:rPr>
         <w:t>Висновки</w:t>
       </w:r>
-      <w:bookmarkEnd w:id="5"/>
+      <w:bookmarkEnd w:id="6"/>
     </w:p>
     <w:p>
       <w:pPr>
@@ -1365,7 +1784,21 @@
         <w:rPr>
           <w:lang w:val="uk-UA"/>
         </w:rPr>
-        <w:t>"Кампус".</w:t>
+        <w:t>"</w:t>
+      </w:r>
+      <w:proofErr w:type="spellStart"/>
+      <w:r>
+        <w:rPr>
+          <w:lang w:val="uk-UA"/>
+        </w:rPr>
+        <w:t>Кампус</w:t>
+      </w:r>
+      <w:proofErr w:type="spellEnd"/>
+      <w:r>
+        <w:rPr>
+          <w:lang w:val="uk-UA"/>
+        </w:rPr>
+        <w:t>".</w:t>
       </w:r>
     </w:p>
     <w:sectPr>
@@ -1379,8 +1812,8 @@
 </file>
 
 <file path=word/numbering.xml><?xml version="1.0" encoding="utf-8"?>
-<w:numbering xmlns:ve="http://schemas.openxmlformats.org/markup-compatibility/2006" xmlns:o="urn:schemas-microsoft-com:office:office" xmlns:r="http://schemas.openxmlformats.org/officeDocument/2006/relationships" xmlns:m="http://schemas.openxmlformats.org/officeDocument/2006/math" xmlns:v="urn:schemas-microsoft-com:vml" xmlns:wp="http://schemas.openxmlformats.org/drawingml/2006/wordprocessingDrawing" xmlns:w10="urn:schemas-microsoft-com:office:word" xmlns:w="http://schemas.openxmlformats.org/wordprocessingml/2006/main" xmlns:wne="http://schemas.microsoft.com/office/word/2006/wordml">
-  <w:abstractNum w:abstractNumId="0">
+<w:numbering xmlns:wpc="http://schemas.microsoft.com/office/word/2010/wordprocessingCanvas" xmlns:cx="http://schemas.microsoft.com/office/drawing/2014/chartex" xmlns:cx1="http://schemas.microsoft.com/office/drawing/2015/9/8/chartex" xmlns:mc="http://schemas.openxmlformats.org/markup-compatibility/2006" xmlns:o="urn:schemas-microsoft-com:office:office" xmlns:r="http://schemas.openxmlformats.org/officeDocument/2006/relationships" xmlns:m="http://schemas.openxmlformats.org/officeDocument/2006/math" xmlns:v="urn:schemas-microsoft-com:vml" xmlns:wp14="http://schemas.microsoft.com/office/word/2010/wordprocessingDrawing" xmlns:wp="http://schemas.openxmlformats.org/drawingml/2006/wordprocessingDrawing" xmlns:w10="urn:schemas-microsoft-com:office:word" xmlns:w="http://schemas.openxmlformats.org/wordprocessingml/2006/main" xmlns:w14="http://schemas.microsoft.com/office/word/2010/wordml" xmlns:w15="http://schemas.microsoft.com/office/word/2012/wordml" xmlns:w16se="http://schemas.microsoft.com/office/word/2015/wordml/symex" xmlns:wpg="http://schemas.microsoft.com/office/word/2010/wordprocessingGroup" xmlns:wpi="http://schemas.microsoft.com/office/word/2010/wordprocessingInk" xmlns:wne="http://schemas.microsoft.com/office/word/2006/wordml" xmlns:wps="http://schemas.microsoft.com/office/word/2010/wordprocessingShape" mc:Ignorable="w14 w15 w16se wp14">
+  <w:abstractNum w:abstractNumId="0" w15:restartNumberingAfterBreak="0">
     <w:nsid w:val="2CBC5C0D"/>
     <w:multiLevelType w:val="hybridMultilevel"/>
     <w:tmpl w:val="4E1C0B76"/>
@@ -1466,7 +1899,7 @@
       </w:pPr>
     </w:lvl>
   </w:abstractNum>
-  <w:abstractNum w:abstractNumId="1">
+  <w:abstractNum w:abstractNumId="1" w15:restartNumberingAfterBreak="0">
     <w:nsid w:val="30782BD7"/>
     <w:multiLevelType w:val="hybridMultilevel"/>
     <w:tmpl w:val="282EAEFC"/>
@@ -1562,7 +1995,7 @@
 </file>
 
 <file path=word/styles.xml><?xml version="1.0" encoding="utf-8"?>
-<w:styles xmlns:r="http://schemas.openxmlformats.org/officeDocument/2006/relationships" xmlns:w="http://schemas.openxmlformats.org/wordprocessingml/2006/main">
+<w:styles xmlns:mc="http://schemas.openxmlformats.org/markup-compatibility/2006" xmlns:r="http://schemas.openxmlformats.org/officeDocument/2006/relationships" xmlns:w="http://schemas.openxmlformats.org/wordprocessingml/2006/main" xmlns:w14="http://schemas.microsoft.com/office/word/2010/wordml" xmlns:w15="http://schemas.microsoft.com/office/word/2012/wordml" xmlns:w16se="http://schemas.microsoft.com/office/word/2015/wordml/symex" mc:Ignorable="w14 w15 w16se">
   <w:docDefaults>
     <w:rPrDefault>
       <w:rPr>
@@ -1578,144 +2011,378 @@
       </w:pPr>
     </w:pPrDefault>
   </w:docDefaults>
-  <w:latentStyles w:defLockedState="0" w:defUIPriority="99" w:defSemiHidden="1" w:defUnhideWhenUsed="1" w:defQFormat="0" w:count="267">
-    <w:lsdException w:name="Normal" w:semiHidden="0" w:uiPriority="0" w:unhideWhenUsed="0" w:qFormat="1"/>
-    <w:lsdException w:name="heading 1" w:semiHidden="0" w:uiPriority="0" w:unhideWhenUsed="0" w:qFormat="1"/>
-    <w:lsdException w:name="heading 2" w:uiPriority="9" w:qFormat="1"/>
-    <w:lsdException w:name="heading 3" w:uiPriority="9" w:qFormat="1"/>
-    <w:lsdException w:name="heading 4" w:uiPriority="9" w:qFormat="1"/>
-    <w:lsdException w:name="heading 5" w:uiPriority="9" w:qFormat="1"/>
-    <w:lsdException w:name="heading 6" w:uiPriority="9" w:qFormat="1"/>
-    <w:lsdException w:name="heading 7" w:uiPriority="9" w:qFormat="1"/>
-    <w:lsdException w:name="heading 8" w:uiPriority="9" w:qFormat="1"/>
-    <w:lsdException w:name="heading 9" w:uiPriority="9" w:qFormat="1"/>
-    <w:lsdException w:name="toc 1" w:uiPriority="39"/>
-    <w:lsdException w:name="toc 2" w:uiPriority="39"/>
-    <w:lsdException w:name="toc 3" w:uiPriority="39"/>
-    <w:lsdException w:name="toc 4" w:uiPriority="39"/>
-    <w:lsdException w:name="toc 5" w:uiPriority="39"/>
-    <w:lsdException w:name="toc 6" w:uiPriority="39"/>
-    <w:lsdException w:name="toc 7" w:uiPriority="39"/>
-    <w:lsdException w:name="toc 8" w:uiPriority="39"/>
-    <w:lsdException w:name="toc 9" w:uiPriority="39"/>
-    <w:lsdException w:name="caption" w:uiPriority="35" w:qFormat="1"/>
-    <w:lsdException w:name="Title" w:semiHidden="0" w:uiPriority="10" w:unhideWhenUsed="0" w:qFormat="1"/>
-    <w:lsdException w:name="Default Paragraph Font" w:uiPriority="1"/>
-    <w:lsdException w:name="Subtitle" w:semiHidden="0" w:uiPriority="11" w:unhideWhenUsed="0" w:qFormat="1"/>
-    <w:lsdException w:name="Strong" w:semiHidden="0" w:uiPriority="22" w:unhideWhenUsed="0" w:qFormat="1"/>
-    <w:lsdException w:name="Emphasis" w:semiHidden="0" w:uiPriority="20" w:unhideWhenUsed="0" w:qFormat="1"/>
-    <w:lsdException w:name="Table Grid" w:semiHidden="0" w:uiPriority="59" w:unhideWhenUsed="0"/>
-    <w:lsdException w:name="Placeholder Text" w:unhideWhenUsed="0"/>
-    <w:lsdException w:name="No Spacing" w:semiHidden="0" w:uiPriority="1" w:unhideWhenUsed="0" w:qFormat="1"/>
-    <w:lsdException w:name="Light Shading" w:semiHidden="0" w:uiPriority="60" w:unhideWhenUsed="0"/>
-    <w:lsdException w:name="Light List" w:semiHidden="0" w:uiPriority="61" w:unhideWhenUsed="0"/>
-    <w:lsdException w:name="Light Grid" w:semiHidden="0" w:uiPriority="62" w:unhideWhenUsed="0"/>
-    <w:lsdException w:name="Medium Shading 1" w:semiHidden="0" w:uiPriority="63" w:unhideWhenUsed="0"/>
-    <w:lsdException w:name="Medium Shading 2" w:semiHidden="0" w:uiPriority="64" w:unhideWhenUsed="0"/>
-    <w:lsdException w:name="Medium List 1" w:semiHidden="0" w:uiPriority="65" w:unhideWhenUsed="0"/>
-    <w:lsdException w:name="Medium List 2" w:semiHidden="0" w:uiPriority="66" w:unhideWhenUsed="0"/>
-    <w:lsdException w:name="Medium Grid 1" w:semiHidden="0" w:uiPriority="67" w:unhideWhenUsed="0"/>
-    <w:lsdException w:name="Medium Grid 2" w:semiHidden="0" w:uiPriority="68" w:unhideWhenUsed="0"/>
-    <w:lsdException w:name="Medium Grid 3" w:semiHidden="0" w:uiPriority="69" w:unhideWhenUsed="0"/>
-    <w:lsdException w:name="Dark List" w:semiHidden="0" w:uiPriority="70" w:unhideWhenUsed="0"/>
-    <w:lsdException w:name="Colorful Shading" w:semiHidden="0" w:uiPriority="71" w:unhideWhenUsed="0"/>
-    <w:lsdException w:name="Colorful List" w:semiHidden="0" w:uiPriority="72" w:unhideWhenUsed="0"/>
-    <w:lsdException w:name="Colorful Grid" w:semiHidden="0" w:uiPriority="73" w:unhideWhenUsed="0"/>
-    <w:lsdException w:name="Light Shading Accent 1" w:semiHidden="0" w:uiPriority="60" w:unhideWhenUsed="0"/>
-    <w:lsdException w:name="Light List Accent 1" w:semiHidden="0" w:uiPriority="61" w:unhideWhenUsed="0"/>
-    <w:lsdException w:name="Light Grid Accent 1" w:semiHidden="0" w:uiPriority="62" w:unhideWhenUsed="0"/>
-    <w:lsdException w:name="Medium Shading 1 Accent 1" w:semiHidden="0" w:uiPriority="63" w:unhideWhenUsed="0"/>
-    <w:lsdException w:name="Medium Shading 2 Accent 1" w:semiHidden="0" w:uiPriority="64" w:unhideWhenUsed="0"/>
-    <w:lsdException w:name="Medium List 1 Accent 1" w:semiHidden="0" w:uiPriority="65" w:unhideWhenUsed="0"/>
-    <w:lsdException w:name="Revision" w:unhideWhenUsed="0"/>
-    <w:lsdException w:name="List Paragraph" w:semiHidden="0" w:uiPriority="34" w:unhideWhenUsed="0" w:qFormat="1"/>
-    <w:lsdException w:name="Quote" w:semiHidden="0" w:uiPriority="29" w:unhideWhenUsed="0" w:qFormat="1"/>
-    <w:lsdException w:name="Intense Quote" w:semiHidden="0" w:uiPriority="30" w:unhideWhenUsed="0" w:qFormat="1"/>
-    <w:lsdException w:name="Medium List 2 Accent 1" w:semiHidden="0" w:uiPriority="66" w:unhideWhenUsed="0"/>
-    <w:lsdException w:name="Medium Grid 1 Accent 1" w:semiHidden="0" w:uiPriority="67" w:unhideWhenUsed="0"/>
-    <w:lsdException w:name="Medium Grid 2 Accent 1" w:semiHidden="0" w:uiPriority="68" w:unhideWhenUsed="0"/>
-    <w:lsdException w:name="Medium Grid 3 Accent 1" w:semiHidden="0" w:uiPriority="69" w:unhideWhenUsed="0"/>
-    <w:lsdException w:name="Dark List Accent 1" w:semiHidden="0" w:uiPriority="70" w:unhideWhenUsed="0"/>
-    <w:lsdException w:name="Colorful Shading Accent 1" w:semiHidden="0" w:uiPriority="71" w:unhideWhenUsed="0"/>
-    <w:lsdException w:name="Colorful List Accent 1" w:semiHidden="0" w:uiPriority="72" w:unhideWhenUsed="0"/>
-    <w:lsdException w:name="Colorful Grid Accent 1" w:semiHidden="0" w:uiPriority="73" w:unhideWhenUsed="0"/>
-    <w:lsdException w:name="Light Shading Accent 2" w:semiHidden="0" w:uiPriority="60" w:unhideWhenUsed="0"/>
-    <w:lsdException w:name="Light List Accent 2" w:semiHidden="0" w:uiPriority="61" w:unhideWhenUsed="0"/>
-    <w:lsdException w:name="Light Grid Accent 2" w:semiHidden="0" w:uiPriority="62" w:unhideWhenUsed="0"/>
-    <w:lsdException w:name="Medium Shading 1 Accent 2" w:semiHidden="0" w:uiPriority="63" w:unhideWhenUsed="0"/>
-    <w:lsdException w:name="Medium Shading 2 Accent 2" w:semiHidden="0" w:uiPriority="64" w:unhideWhenUsed="0"/>
-    <w:lsdException w:name="Medium List 1 Accent 2" w:semiHidden="0" w:uiPriority="65" w:unhideWhenUsed="0"/>
-    <w:lsdException w:name="Medium List 2 Accent 2" w:semiHidden="0" w:uiPriority="66" w:unhideWhenUsed="0"/>
-    <w:lsdException w:name="Medium Grid 1 Accent 2" w:semiHidden="0" w:uiPriority="67" w:unhideWhenUsed="0"/>
-    <w:lsdException w:name="Medium Grid 2 Accent 2" w:semiHidden="0" w:uiPriority="68" w:unhideWhenUsed="0"/>
-    <w:lsdException w:name="Medium Grid 3 Accent 2" w:semiHidden="0" w:uiPriority="69" w:unhideWhenUsed="0"/>
-    <w:lsdException w:name="Dark List Accent 2" w:semiHidden="0" w:uiPriority="70" w:unhideWhenUsed="0"/>
-    <w:lsdException w:name="Colorful Shading Accent 2" w:semiHidden="0" w:uiPriority="71" w:unhideWhenUsed="0"/>
-    <w:lsdException w:name="Colorful List Accent 2" w:semiHidden="0" w:uiPriority="72" w:unhideWhenUsed="0"/>
-    <w:lsdException w:name="Colorful Grid Accent 2" w:semiHidden="0" w:uiPriority="73" w:unhideWhenUsed="0"/>
-    <w:lsdException w:name="Light Shading Accent 3" w:semiHidden="0" w:uiPriority="60" w:unhideWhenUsed="0"/>
-    <w:lsdException w:name="Light List Accent 3" w:semiHidden="0" w:uiPriority="61" w:unhideWhenUsed="0"/>
-    <w:lsdException w:name="Light Grid Accent 3" w:semiHidden="0" w:uiPriority="62" w:unhideWhenUsed="0"/>
-    <w:lsdException w:name="Medium Shading 1 Accent 3" w:semiHidden="0" w:uiPriority="63" w:unhideWhenUsed="0"/>
-    <w:lsdException w:name="Medium Shading 2 Accent 3" w:semiHidden="0" w:uiPriority="64" w:unhideWhenUsed="0"/>
-    <w:lsdException w:name="Medium List 1 Accent 3" w:semiHidden="0" w:uiPriority="65" w:unhideWhenUsed="0"/>
-    <w:lsdException w:name="Medium List 2 Accent 3" w:semiHidden="0" w:uiPriority="66" w:unhideWhenUsed="0"/>
-    <w:lsdException w:name="Medium Grid 1 Accent 3" w:semiHidden="0" w:uiPriority="67" w:unhideWhenUsed="0"/>
-    <w:lsdException w:name="Medium Grid 2 Accent 3" w:semiHidden="0" w:uiPriority="68" w:unhideWhenUsed="0"/>
-    <w:lsdException w:name="Medium Grid 3 Accent 3" w:semiHidden="0" w:uiPriority="69" w:unhideWhenUsed="0"/>
-    <w:lsdException w:name="Dark List Accent 3" w:semiHidden="0" w:uiPriority="70" w:unhideWhenUsed="0"/>
-    <w:lsdException w:name="Colorful Shading Accent 3" w:semiHidden="0" w:uiPriority="71" w:unhideWhenUsed="0"/>
-    <w:lsdException w:name="Colorful List Accent 3" w:semiHidden="0" w:uiPriority="72" w:unhideWhenUsed="0"/>
-    <w:lsdException w:name="Colorful Grid Accent 3" w:semiHidden="0" w:uiPriority="73" w:unhideWhenUsed="0"/>
-    <w:lsdException w:name="Light Shading Accent 4" w:semiHidden="0" w:uiPriority="60" w:unhideWhenUsed="0"/>
-    <w:lsdException w:name="Light List Accent 4" w:semiHidden="0" w:uiPriority="61" w:unhideWhenUsed="0"/>
-    <w:lsdException w:name="Light Grid Accent 4" w:semiHidden="0" w:uiPriority="62" w:unhideWhenUsed="0"/>
-    <w:lsdException w:name="Medium Shading 1 Accent 4" w:semiHidden="0" w:uiPriority="63" w:unhideWhenUsed="0"/>
-    <w:lsdException w:name="Medium Shading 2 Accent 4" w:semiHidden="0" w:uiPriority="64" w:unhideWhenUsed="0"/>
-    <w:lsdException w:name="Medium List 1 Accent 4" w:semiHidden="0" w:uiPriority="65" w:unhideWhenUsed="0"/>
-    <w:lsdException w:name="Medium List 2 Accent 4" w:semiHidden="0" w:uiPriority="66" w:unhideWhenUsed="0"/>
-    <w:lsdException w:name="Medium Grid 1 Accent 4" w:semiHidden="0" w:uiPriority="67" w:unhideWhenUsed="0"/>
-    <w:lsdException w:name="Medium Grid 2 Accent 4" w:semiHidden="0" w:uiPriority="68" w:unhideWhenUsed="0"/>
-    <w:lsdException w:name="Medium Grid 3 Accent 4" w:semiHidden="0" w:uiPriority="69" w:unhideWhenUsed="0"/>
-    <w:lsdException w:name="Dark List Accent 4" w:semiHidden="0" w:uiPriority="70" w:unhideWhenUsed="0"/>
-    <w:lsdException w:name="Colorful Shading Accent 4" w:semiHidden="0" w:uiPriority="71" w:unhideWhenUsed="0"/>
-    <w:lsdException w:name="Colorful List Accent 4" w:semiHidden="0" w:uiPriority="72" w:unhideWhenUsed="0"/>
-    <w:lsdException w:name="Colorful Grid Accent 4" w:semiHidden="0" w:uiPriority="73" w:unhideWhenUsed="0"/>
-    <w:lsdException w:name="Light Shading Accent 5" w:semiHidden="0" w:uiPriority="60" w:unhideWhenUsed="0"/>
-    <w:lsdException w:name="Light List Accent 5" w:semiHidden="0" w:uiPriority="61" w:unhideWhenUsed="0"/>
-    <w:lsdException w:name="Light Grid Accent 5" w:semiHidden="0" w:uiPriority="62" w:unhideWhenUsed="0"/>
-    <w:lsdException w:name="Medium Shading 1 Accent 5" w:semiHidden="0" w:uiPriority="63" w:unhideWhenUsed="0"/>
-    <w:lsdException w:name="Medium Shading 2 Accent 5" w:semiHidden="0" w:uiPriority="64" w:unhideWhenUsed="0"/>
-    <w:lsdException w:name="Medium List 1 Accent 5" w:semiHidden="0" w:uiPriority="65" w:unhideWhenUsed="0"/>
-    <w:lsdException w:name="Medium List 2 Accent 5" w:semiHidden="0" w:uiPriority="66" w:unhideWhenUsed="0"/>
-    <w:lsdException w:name="Medium Grid 1 Accent 5" w:semiHidden="0" w:uiPriority="67" w:unhideWhenUsed="0"/>
-    <w:lsdException w:name="Medium Grid 2 Accent 5" w:semiHidden="0" w:uiPriority="68" w:unhideWhenUsed="0"/>
-    <w:lsdException w:name="Medium Grid 3 Accent 5" w:semiHidden="0" w:uiPriority="69" w:unhideWhenUsed="0"/>
-    <w:lsdException w:name="Dark List Accent 5" w:semiHidden="0" w:uiPriority="70" w:unhideWhenUsed="0"/>
-    <w:lsdException w:name="Colorful Shading Accent 5" w:semiHidden="0" w:uiPriority="71" w:unhideWhenUsed="0"/>
-    <w:lsdException w:name="Colorful List Accent 5" w:semiHidden="0" w:uiPriority="72" w:unhideWhenUsed="0"/>
-    <w:lsdException w:name="Colorful Grid Accent 5" w:semiHidden="0" w:uiPriority="73" w:unhideWhenUsed="0"/>
-    <w:lsdException w:name="Light Shading Accent 6" w:semiHidden="0" w:uiPriority="60" w:unhideWhenUsed="0"/>
-    <w:lsdException w:name="Light List Accent 6" w:semiHidden="0" w:uiPriority="61" w:unhideWhenUsed="0"/>
-    <w:lsdException w:name="Light Grid Accent 6" w:semiHidden="0" w:uiPriority="62" w:unhideWhenUsed="0"/>
-    <w:lsdException w:name="Medium Shading 1 Accent 6" w:semiHidden="0" w:uiPriority="63" w:unhideWhenUsed="0"/>
-    <w:lsdException w:name="Medium Shading 2 Accent 6" w:semiHidden="0" w:uiPriority="64" w:unhideWhenUsed="0"/>
-    <w:lsdException w:name="Medium List 1 Accent 6" w:semiHidden="0" w:uiPriority="65" w:unhideWhenUsed="0"/>
-    <w:lsdException w:name="Medium List 2 Accent 6" w:semiHidden="0" w:uiPriority="66" w:unhideWhenUsed="0"/>
-    <w:lsdException w:name="Medium Grid 1 Accent 6" w:semiHidden="0" w:uiPriority="67" w:unhideWhenUsed="0"/>
-    <w:lsdException w:name="Medium Grid 2 Accent 6" w:semiHidden="0" w:uiPriority="68" w:unhideWhenUsed="0"/>
-    <w:lsdException w:name="Medium Grid 3 Accent 6" w:semiHidden="0" w:uiPriority="69" w:unhideWhenUsed="0"/>
-    <w:lsdException w:name="Dark List Accent 6" w:semiHidden="0" w:uiPriority="70" w:unhideWhenUsed="0"/>
-    <w:lsdException w:name="Colorful Shading Accent 6" w:semiHidden="0" w:uiPriority="71" w:unhideWhenUsed="0"/>
-    <w:lsdException w:name="Colorful List Accent 6" w:semiHidden="0" w:uiPriority="72" w:unhideWhenUsed="0"/>
-    <w:lsdException w:name="Colorful Grid Accent 6" w:semiHidden="0" w:uiPriority="73" w:unhideWhenUsed="0"/>
-    <w:lsdException w:name="Subtle Emphasis" w:semiHidden="0" w:uiPriority="19" w:unhideWhenUsed="0" w:qFormat="1"/>
-    <w:lsdException w:name="Intense Emphasis" w:semiHidden="0" w:uiPriority="21" w:unhideWhenUsed="0" w:qFormat="1"/>
-    <w:lsdException w:name="Subtle Reference" w:semiHidden="0" w:uiPriority="31" w:unhideWhenUsed="0" w:qFormat="1"/>
-    <w:lsdException w:name="Intense Reference" w:semiHidden="0" w:uiPriority="32" w:unhideWhenUsed="0" w:qFormat="1"/>
-    <w:lsdException w:name="Book Title" w:semiHidden="0" w:uiPriority="33" w:unhideWhenUsed="0" w:qFormat="1"/>
-    <w:lsdException w:name="Bibliography" w:uiPriority="37"/>
-    <w:lsdException w:name="TOC Heading" w:uiPriority="39" w:qFormat="1"/>
+  <w:latentStyles w:defLockedState="0" w:defUIPriority="99" w:defSemiHidden="0" w:defUnhideWhenUsed="0" w:defQFormat="0" w:count="371">
+    <w:lsdException w:name="Normal" w:uiPriority="0" w:qFormat="1"/>
+    <w:lsdException w:name="heading 1" w:uiPriority="0" w:qFormat="1"/>
+    <w:lsdException w:name="heading 2" w:semiHidden="1" w:uiPriority="9" w:unhideWhenUsed="1" w:qFormat="1"/>
+    <w:lsdException w:name="heading 3" w:semiHidden="1" w:uiPriority="9" w:unhideWhenUsed="1" w:qFormat="1"/>
+    <w:lsdException w:name="heading 4" w:semiHidden="1" w:uiPriority="9" w:unhideWhenUsed="1" w:qFormat="1"/>
+    <w:lsdException w:name="heading 5" w:semiHidden="1" w:uiPriority="9" w:unhideWhenUsed="1" w:qFormat="1"/>
+    <w:lsdException w:name="heading 6" w:semiHidden="1" w:uiPriority="9" w:unhideWhenUsed="1" w:qFormat="1"/>
+    <w:lsdException w:name="heading 7" w:semiHidden="1" w:uiPriority="9" w:unhideWhenUsed="1" w:qFormat="1"/>
+    <w:lsdException w:name="heading 8" w:semiHidden="1" w:uiPriority="9" w:unhideWhenUsed="1" w:qFormat="1"/>
+    <w:lsdException w:name="heading 9" w:semiHidden="1" w:uiPriority="9" w:unhideWhenUsed="1" w:qFormat="1"/>
+    <w:lsdException w:name="index 1" w:semiHidden="1" w:unhideWhenUsed="1"/>
+    <w:lsdException w:name="index 2" w:semiHidden="1" w:unhideWhenUsed="1"/>
+    <w:lsdException w:name="index 3" w:semiHidden="1" w:unhideWhenUsed="1"/>
+    <w:lsdException w:name="index 4" w:semiHidden="1" w:unhideWhenUsed="1"/>
+    <w:lsdException w:name="index 5" w:semiHidden="1" w:unhideWhenUsed="1"/>
+    <w:lsdException w:name="index 6" w:semiHidden="1" w:unhideWhenUsed="1"/>
+    <w:lsdException w:name="index 7" w:semiHidden="1" w:unhideWhenUsed="1"/>
+    <w:lsdException w:name="index 8" w:semiHidden="1" w:unhideWhenUsed="1"/>
+    <w:lsdException w:name="index 9" w:semiHidden="1" w:unhideWhenUsed="1"/>
+    <w:lsdException w:name="toc 1" w:semiHidden="1" w:uiPriority="39" w:unhideWhenUsed="1"/>
+    <w:lsdException w:name="toc 2" w:semiHidden="1" w:uiPriority="39" w:unhideWhenUsed="1"/>
+    <w:lsdException w:name="toc 3" w:semiHidden="1" w:uiPriority="39" w:unhideWhenUsed="1"/>
+    <w:lsdException w:name="toc 4" w:semiHidden="1" w:uiPriority="39" w:unhideWhenUsed="1"/>
+    <w:lsdException w:name="toc 5" w:semiHidden="1" w:uiPriority="39" w:unhideWhenUsed="1"/>
+    <w:lsdException w:name="toc 6" w:semiHidden="1" w:uiPriority="39" w:unhideWhenUsed="1"/>
+    <w:lsdException w:name="toc 7" w:semiHidden="1" w:uiPriority="39" w:unhideWhenUsed="1"/>
+    <w:lsdException w:name="toc 8" w:semiHidden="1" w:uiPriority="39" w:unhideWhenUsed="1"/>
+    <w:lsdException w:name="toc 9" w:semiHidden="1" w:uiPriority="39" w:unhideWhenUsed="1"/>
+    <w:lsdException w:name="Normal Indent" w:semiHidden="1" w:unhideWhenUsed="1"/>
+    <w:lsdException w:name="footnote text" w:semiHidden="1" w:unhideWhenUsed="1"/>
+    <w:lsdException w:name="annotation text" w:semiHidden="1" w:unhideWhenUsed="1"/>
+    <w:lsdException w:name="header" w:semiHidden="1" w:unhideWhenUsed="1"/>
+    <w:lsdException w:name="footer" w:semiHidden="1" w:unhideWhenUsed="1"/>
+    <w:lsdException w:name="index heading" w:semiHidden="1" w:unhideWhenUsed="1"/>
+    <w:lsdException w:name="caption" w:semiHidden="1" w:uiPriority="35" w:unhideWhenUsed="1" w:qFormat="1"/>
+    <w:lsdException w:name="table of figures" w:semiHidden="1" w:unhideWhenUsed="1"/>
+    <w:lsdException w:name="envelope address" w:semiHidden="1" w:unhideWhenUsed="1"/>
+    <w:lsdException w:name="envelope return" w:semiHidden="1" w:unhideWhenUsed="1"/>
+    <w:lsdException w:name="footnote reference" w:semiHidden="1" w:unhideWhenUsed="1"/>
+    <w:lsdException w:name="annotation reference" w:semiHidden="1" w:unhideWhenUsed="1"/>
+    <w:lsdException w:name="line number" w:semiHidden="1" w:unhideWhenUsed="1"/>
+    <w:lsdException w:name="page number" w:semiHidden="1" w:unhideWhenUsed="1"/>
+    <w:lsdException w:name="endnote reference" w:semiHidden="1" w:unhideWhenUsed="1"/>
+    <w:lsdException w:name="endnote text" w:semiHidden="1" w:unhideWhenUsed="1"/>
+    <w:lsdException w:name="table of authorities" w:semiHidden="1" w:unhideWhenUsed="1"/>
+    <w:lsdException w:name="macro" w:semiHidden="1" w:unhideWhenUsed="1"/>
+    <w:lsdException w:name="toa heading" w:semiHidden="1" w:unhideWhenUsed="1"/>
+    <w:lsdException w:name="List" w:semiHidden="1" w:unhideWhenUsed="1"/>
+    <w:lsdException w:name="List Bullet" w:semiHidden="1" w:unhideWhenUsed="1"/>
+    <w:lsdException w:name="List Number" w:semiHidden="1" w:unhideWhenUsed="1"/>
+    <w:lsdException w:name="List 2" w:semiHidden="1" w:unhideWhenUsed="1"/>
+    <w:lsdException w:name="List 3" w:semiHidden="1" w:unhideWhenUsed="1"/>
+    <w:lsdException w:name="List 4" w:semiHidden="1" w:unhideWhenUsed="1"/>
+    <w:lsdException w:name="List 5" w:semiHidden="1" w:unhideWhenUsed="1"/>
+    <w:lsdException w:name="List Bullet 2" w:semiHidden="1" w:unhideWhenUsed="1"/>
+    <w:lsdException w:name="List Bullet 3" w:semiHidden="1" w:unhideWhenUsed="1"/>
+    <w:lsdException w:name="List Bullet 4" w:semiHidden="1" w:unhideWhenUsed="1"/>
+    <w:lsdException w:name="List Bullet 5" w:semiHidden="1" w:unhideWhenUsed="1"/>
+    <w:lsdException w:name="List Number 2" w:semiHidden="1" w:unhideWhenUsed="1"/>
+    <w:lsdException w:name="List Number 3" w:semiHidden="1" w:unhideWhenUsed="1"/>
+    <w:lsdException w:name="List Number 4" w:semiHidden="1" w:unhideWhenUsed="1"/>
+    <w:lsdException w:name="List Number 5" w:semiHidden="1" w:unhideWhenUsed="1"/>
+    <w:lsdException w:name="Title" w:uiPriority="10" w:qFormat="1"/>
+    <w:lsdException w:name="Closing" w:semiHidden="1" w:unhideWhenUsed="1"/>
+    <w:lsdException w:name="Signature" w:semiHidden="1" w:unhideWhenUsed="1"/>
+    <w:lsdException w:name="Default Paragraph Font" w:semiHidden="1" w:uiPriority="1" w:unhideWhenUsed="1"/>
+    <w:lsdException w:name="Body Text" w:semiHidden="1" w:unhideWhenUsed="1"/>
+    <w:lsdException w:name="Body Text Indent" w:semiHidden="1" w:unhideWhenUsed="1"/>
+    <w:lsdException w:name="List Continue" w:semiHidden="1" w:unhideWhenUsed="1"/>
+    <w:lsdException w:name="List Continue 2" w:semiHidden="1" w:unhideWhenUsed="1"/>
+    <w:lsdException w:name="List Continue 3" w:semiHidden="1" w:unhideWhenUsed="1"/>
+    <w:lsdException w:name="List Continue 4" w:semiHidden="1" w:unhideWhenUsed="1"/>
+    <w:lsdException w:name="List Continue 5" w:semiHidden="1" w:unhideWhenUsed="1"/>
+    <w:lsdException w:name="Message Header" w:semiHidden="1" w:unhideWhenUsed="1"/>
+    <w:lsdException w:name="Subtitle" w:uiPriority="11" w:qFormat="1"/>
+    <w:lsdException w:name="Salutation" w:semiHidden="1" w:unhideWhenUsed="1"/>
+    <w:lsdException w:name="Date" w:semiHidden="1" w:unhideWhenUsed="1"/>
+    <w:lsdException w:name="Body Text First Indent" w:semiHidden="1" w:unhideWhenUsed="1"/>
+    <w:lsdException w:name="Body Text First Indent 2" w:semiHidden="1" w:unhideWhenUsed="1"/>
+    <w:lsdException w:name="Note Heading" w:semiHidden="1" w:unhideWhenUsed="1"/>
+    <w:lsdException w:name="Body Text 2" w:semiHidden="1" w:unhideWhenUsed="1"/>
+    <w:lsdException w:name="Body Text 3" w:semiHidden="1" w:unhideWhenUsed="1"/>
+    <w:lsdException w:name="Body Text Indent 2" w:semiHidden="1" w:unhideWhenUsed="1"/>
+    <w:lsdException w:name="Body Text Indent 3" w:semiHidden="1" w:unhideWhenUsed="1"/>
+    <w:lsdException w:name="Block Text" w:semiHidden="1" w:unhideWhenUsed="1"/>
+    <w:lsdException w:name="Hyperlink" w:semiHidden="1" w:unhideWhenUsed="1"/>
+    <w:lsdException w:name="FollowedHyperlink" w:semiHidden="1" w:unhideWhenUsed="1"/>
+    <w:lsdException w:name="Strong" w:uiPriority="22" w:qFormat="1"/>
+    <w:lsdException w:name="Emphasis" w:uiPriority="20" w:qFormat="1"/>
+    <w:lsdException w:name="Document Map" w:semiHidden="1" w:unhideWhenUsed="1"/>
+    <w:lsdException w:name="Plain Text" w:semiHidden="1" w:unhideWhenUsed="1"/>
+    <w:lsdException w:name="E-mail Signature" w:semiHidden="1" w:unhideWhenUsed="1"/>
+    <w:lsdException w:name="HTML Top of Form" w:semiHidden="1" w:unhideWhenUsed="1"/>
+    <w:lsdException w:name="HTML Bottom of Form" w:semiHidden="1" w:unhideWhenUsed="1"/>
+    <w:lsdException w:name="Normal (Web)" w:semiHidden="1" w:unhideWhenUsed="1"/>
+    <w:lsdException w:name="HTML Acronym" w:semiHidden="1" w:unhideWhenUsed="1"/>
+    <w:lsdException w:name="HTML Address" w:semiHidden="1" w:unhideWhenUsed="1"/>
+    <w:lsdException w:name="HTML Cite" w:semiHidden="1" w:unhideWhenUsed="1"/>
+    <w:lsdException w:name="HTML Code" w:semiHidden="1" w:unhideWhenUsed="1"/>
+    <w:lsdException w:name="HTML Definition" w:semiHidden="1" w:unhideWhenUsed="1"/>
+    <w:lsdException w:name="HTML Keyboard" w:semiHidden="1" w:unhideWhenUsed="1"/>
+    <w:lsdException w:name="HTML Preformatted" w:semiHidden="1" w:unhideWhenUsed="1"/>
+    <w:lsdException w:name="HTML Sample" w:semiHidden="1" w:unhideWhenUsed="1"/>
+    <w:lsdException w:name="HTML Typewriter" w:semiHidden="1" w:unhideWhenUsed="1"/>
+    <w:lsdException w:name="HTML Variable" w:semiHidden="1" w:unhideWhenUsed="1"/>
+    <w:lsdException w:name="Normal Table" w:semiHidden="1" w:unhideWhenUsed="1"/>
+    <w:lsdException w:name="annotation subject" w:semiHidden="1" w:unhideWhenUsed="1"/>
+    <w:lsdException w:name="No List" w:semiHidden="1" w:unhideWhenUsed="1"/>
+    <w:lsdException w:name="Outline List 1" w:semiHidden="1" w:unhideWhenUsed="1"/>
+    <w:lsdException w:name="Outline List 2" w:semiHidden="1" w:unhideWhenUsed="1"/>
+    <w:lsdException w:name="Outline List 3" w:semiHidden="1" w:unhideWhenUsed="1"/>
+    <w:lsdException w:name="Table Simple 1" w:semiHidden="1" w:unhideWhenUsed="1"/>
+    <w:lsdException w:name="Table Simple 2" w:semiHidden="1" w:unhideWhenUsed="1"/>
+    <w:lsdException w:name="Table Simple 3" w:semiHidden="1" w:unhideWhenUsed="1"/>
+    <w:lsdException w:name="Table Classic 1" w:semiHidden="1" w:unhideWhenUsed="1"/>
+    <w:lsdException w:name="Table Classic 2" w:semiHidden="1" w:unhideWhenUsed="1"/>
+    <w:lsdException w:name="Table Classic 3" w:semiHidden="1" w:unhideWhenUsed="1"/>
+    <w:lsdException w:name="Table Classic 4" w:semiHidden="1" w:unhideWhenUsed="1"/>
+    <w:lsdException w:name="Table Colorful 1" w:semiHidden="1" w:unhideWhenUsed="1"/>
+    <w:lsdException w:name="Table Colorful 2" w:semiHidden="1" w:unhideWhenUsed="1"/>
+    <w:lsdException w:name="Table Colorful 3" w:semiHidden="1" w:unhideWhenUsed="1"/>
+    <w:lsdException w:name="Table Columns 1" w:semiHidden="1" w:unhideWhenUsed="1"/>
+    <w:lsdException w:name="Table Columns 2" w:semiHidden="1" w:unhideWhenUsed="1"/>
+    <w:lsdException w:name="Table Columns 3" w:semiHidden="1" w:unhideWhenUsed="1"/>
+    <w:lsdException w:name="Table Columns 4" w:semiHidden="1" w:unhideWhenUsed="1"/>
+    <w:lsdException w:name="Table Columns 5" w:semiHidden="1" w:unhideWhenUsed="1"/>
+    <w:lsdException w:name="Table Grid 1" w:semiHidden="1" w:unhideWhenUsed="1"/>
+    <w:lsdException w:name="Table Grid 2" w:semiHidden="1" w:unhideWhenUsed="1"/>
+    <w:lsdException w:name="Table Grid 3" w:semiHidden="1" w:unhideWhenUsed="1"/>
+    <w:lsdException w:name="Table Grid 4" w:semiHidden="1" w:unhideWhenUsed="1"/>
+    <w:lsdException w:name="Table Grid 5" w:semiHidden="1" w:unhideWhenUsed="1"/>
+    <w:lsdException w:name="Table Grid 6" w:semiHidden="1" w:unhideWhenUsed="1"/>
+    <w:lsdException w:name="Table Grid 7" w:semiHidden="1" w:unhideWhenUsed="1"/>
+    <w:lsdException w:name="Table Grid 8" w:semiHidden="1" w:unhideWhenUsed="1"/>
+    <w:lsdException w:name="Table List 1" w:semiHidden="1" w:unhideWhenUsed="1"/>
+    <w:lsdException w:name="Table List 2" w:semiHidden="1" w:unhideWhenUsed="1"/>
+    <w:lsdException w:name="Table List 3" w:semiHidden="1" w:unhideWhenUsed="1"/>
+    <w:lsdException w:name="Table List 4" w:semiHidden="1" w:unhideWhenUsed="1"/>
+    <w:lsdException w:name="Table List 5" w:semiHidden="1" w:unhideWhenUsed="1"/>
+    <w:lsdException w:name="Table List 6" w:semiHidden="1" w:unhideWhenUsed="1"/>
+    <w:lsdException w:name="Table List 7" w:semiHidden="1" w:unhideWhenUsed="1"/>
+    <w:lsdException w:name="Table List 8" w:semiHidden="1" w:unhideWhenUsed="1"/>
+    <w:lsdException w:name="Table 3D effects 1" w:semiHidden="1" w:unhideWhenUsed="1"/>
+    <w:lsdException w:name="Table 3D effects 2" w:semiHidden="1" w:unhideWhenUsed="1"/>
+    <w:lsdException w:name="Table 3D effects 3" w:semiHidden="1" w:unhideWhenUsed="1"/>
+    <w:lsdException w:name="Table Contemporary" w:semiHidden="1" w:unhideWhenUsed="1"/>
+    <w:lsdException w:name="Table Elegant" w:semiHidden="1" w:unhideWhenUsed="1"/>
+    <w:lsdException w:name="Table Professional" w:semiHidden="1" w:unhideWhenUsed="1"/>
+    <w:lsdException w:name="Table Subtle 1" w:semiHidden="1" w:unhideWhenUsed="1"/>
+    <w:lsdException w:name="Table Subtle 2" w:semiHidden="1" w:unhideWhenUsed="1"/>
+    <w:lsdException w:name="Table Web 1" w:semiHidden="1" w:unhideWhenUsed="1"/>
+    <w:lsdException w:name="Table Web 2" w:semiHidden="1" w:unhideWhenUsed="1"/>
+    <w:lsdException w:name="Table Web 3" w:semiHidden="1" w:unhideWhenUsed="1"/>
+    <w:lsdException w:name="Balloon Text" w:semiHidden="1" w:unhideWhenUsed="1"/>
+    <w:lsdException w:name="Table Grid" w:uiPriority="59"/>
+    <w:lsdException w:name="Table Theme" w:semiHidden="1" w:unhideWhenUsed="1"/>
+    <w:lsdException w:name="Placeholder Text" w:semiHidden="1"/>
+    <w:lsdException w:name="No Spacing" w:uiPriority="1" w:qFormat="1"/>
+    <w:lsdException w:name="Light Shading" w:uiPriority="60"/>
+    <w:lsdException w:name="Light List" w:uiPriority="61"/>
+    <w:lsdException w:name="Light Grid" w:uiPriority="62"/>
+    <w:lsdException w:name="Medium Shading 1" w:uiPriority="63"/>
+    <w:lsdException w:name="Medium Shading 2" w:uiPriority="64"/>
+    <w:lsdException w:name="Medium List 1" w:uiPriority="65"/>
+    <w:lsdException w:name="Medium List 2" w:uiPriority="66"/>
+    <w:lsdException w:name="Medium Grid 1" w:uiPriority="67"/>
+    <w:lsdException w:name="Medium Grid 2" w:uiPriority="68"/>
+    <w:lsdException w:name="Medium Grid 3" w:uiPriority="69"/>
+    <w:lsdException w:name="Dark List" w:uiPriority="70"/>
+    <w:lsdException w:name="Colorful Shading" w:uiPriority="71"/>
+    <w:lsdException w:name="Colorful List" w:uiPriority="72"/>
+    <w:lsdException w:name="Colorful Grid" w:uiPriority="73"/>
+    <w:lsdException w:name="Light Shading Accent 1" w:uiPriority="60"/>
+    <w:lsdException w:name="Light List Accent 1" w:uiPriority="61"/>
+    <w:lsdException w:name="Light Grid Accent 1" w:uiPriority="62"/>
+    <w:lsdException w:name="Medium Shading 1 Accent 1" w:uiPriority="63"/>
+    <w:lsdException w:name="Medium Shading 2 Accent 1" w:uiPriority="64"/>
+    <w:lsdException w:name="Medium List 1 Accent 1" w:uiPriority="65"/>
+    <w:lsdException w:name="Revision" w:semiHidden="1"/>
+    <w:lsdException w:name="List Paragraph" w:uiPriority="34" w:qFormat="1"/>
+    <w:lsdException w:name="Quote" w:uiPriority="29" w:qFormat="1"/>
+    <w:lsdException w:name="Intense Quote" w:uiPriority="30" w:qFormat="1"/>
+    <w:lsdException w:name="Medium List 2 Accent 1" w:uiPriority="66"/>
+    <w:lsdException w:name="Medium Grid 1 Accent 1" w:uiPriority="67"/>
+    <w:lsdException w:name="Medium Grid 2 Accent 1" w:uiPriority="68"/>
+    <w:lsdException w:name="Medium Grid 3 Accent 1" w:uiPriority="69"/>
+    <w:lsdException w:name="Dark List Accent 1" w:uiPriority="70"/>
+    <w:lsdException w:name="Colorful Shading Accent 1" w:uiPriority="71"/>
+    <w:lsdException w:name="Colorful List Accent 1" w:uiPriority="72"/>
+    <w:lsdException w:name="Colorful Grid Accent 1" w:uiPriority="73"/>
+    <w:lsdException w:name="Light Shading Accent 2" w:uiPriority="60"/>
+    <w:lsdException w:name="Light List Accent 2" w:uiPriority="61"/>
+    <w:lsdException w:name="Light Grid Accent 2" w:uiPriority="62"/>
+    <w:lsdException w:name="Medium Shading 1 Accent 2" w:uiPriority="63"/>
+    <w:lsdException w:name="Medium Shading 2 Accent 2" w:uiPriority="64"/>
+    <w:lsdException w:name="Medium List 1 Accent 2" w:uiPriority="65"/>
+    <w:lsdException w:name="Medium List 2 Accent 2" w:uiPriority="66"/>
+    <w:lsdException w:name="Medium Grid 1 Accent 2" w:uiPriority="67"/>
+    <w:lsdException w:name="Medium Grid 2 Accent 2" w:uiPriority="68"/>
+    <w:lsdException w:name="Medium Grid 3 Accent 2" w:uiPriority="69"/>
+    <w:lsdException w:name="Dark List Accent 2" w:uiPriority="70"/>
+    <w:lsdException w:name="Colorful Shading Accent 2" w:uiPriority="71"/>
+    <w:lsdException w:name="Colorful List Accent 2" w:uiPriority="72"/>
+    <w:lsdException w:name="Colorful Grid Accent 2" w:uiPriority="73"/>
+    <w:lsdException w:name="Light Shading Accent 3" w:uiPriority="60"/>
+    <w:lsdException w:name="Light List Accent 3" w:uiPriority="61"/>
+    <w:lsdException w:name="Light Grid Accent 3" w:uiPriority="62"/>
+    <w:lsdException w:name="Medium Shading 1 Accent 3" w:uiPriority="63"/>
+    <w:lsdException w:name="Medium Shading 2 Accent 3" w:uiPriority="64"/>
+    <w:lsdException w:name="Medium List 1 Accent 3" w:uiPriority="65"/>
+    <w:lsdException w:name="Medium List 2 Accent 3" w:uiPriority="66"/>
+    <w:lsdException w:name="Medium Grid 1 Accent 3" w:uiPriority="67"/>
+    <w:lsdException w:name="Medium Grid 2 Accent 3" w:uiPriority="68"/>
+    <w:lsdException w:name="Medium Grid 3 Accent 3" w:uiPriority="69"/>
+    <w:lsdException w:name="Dark List Accent 3" w:uiPriority="70"/>
+    <w:lsdException w:name="Colorful Shading Accent 3" w:uiPriority="71"/>
+    <w:lsdException w:name="Colorful List Accent 3" w:uiPriority="72"/>
+    <w:lsdException w:name="Colorful Grid Accent 3" w:uiPriority="73"/>
+    <w:lsdException w:name="Light Shading Accent 4" w:uiPriority="60"/>
+    <w:lsdException w:name="Light List Accent 4" w:uiPriority="61"/>
+    <w:lsdException w:name="Light Grid Accent 4" w:uiPriority="62"/>
+    <w:lsdException w:name="Medium Shading 1 Accent 4" w:uiPriority="63"/>
+    <w:lsdException w:name="Medium Shading 2 Accent 4" w:uiPriority="64"/>
+    <w:lsdException w:name="Medium List 1 Accent 4" w:uiPriority="65"/>
+    <w:lsdException w:name="Medium List 2 Accent 4" w:uiPriority="66"/>
+    <w:lsdException w:name="Medium Grid 1 Accent 4" w:uiPriority="67"/>
+    <w:lsdException w:name="Medium Grid 2 Accent 4" w:uiPriority="68"/>
+    <w:lsdException w:name="Medium Grid 3 Accent 4" w:uiPriority="69"/>
+    <w:lsdException w:name="Dark List Accent 4" w:uiPriority="70"/>
+    <w:lsdException w:name="Colorful Shading Accent 4" w:uiPriority="71"/>
+    <w:lsdException w:name="Colorful List Accent 4" w:uiPriority="72"/>
+    <w:lsdException w:name="Colorful Grid Accent 4" w:uiPriority="73"/>
+    <w:lsdException w:name="Light Shading Accent 5" w:uiPriority="60"/>
+    <w:lsdException w:name="Light List Accent 5" w:uiPriority="61"/>
+    <w:lsdException w:name="Light Grid Accent 5" w:uiPriority="62"/>
+    <w:lsdException w:name="Medium Shading 1 Accent 5" w:uiPriority="63"/>
+    <w:lsdException w:name="Medium Shading 2 Accent 5" w:uiPriority="64"/>
+    <w:lsdException w:name="Medium List 1 Accent 5" w:uiPriority="65"/>
+    <w:lsdException w:name="Medium List 2 Accent 5" w:uiPriority="66"/>
+    <w:lsdException w:name="Medium Grid 1 Accent 5" w:uiPriority="67"/>
+    <w:lsdException w:name="Medium Grid 2 Accent 5" w:uiPriority="68"/>
+    <w:lsdException w:name="Medium Grid 3 Accent 5" w:uiPriority="69"/>
+    <w:lsdException w:name="Dark List Accent 5" w:uiPriority="70"/>
+    <w:lsdException w:name="Colorful Shading Accent 5" w:uiPriority="71"/>
+    <w:lsdException w:name="Colorful List Accent 5" w:uiPriority="72"/>
+    <w:lsdException w:name="Colorful Grid Accent 5" w:uiPriority="73"/>
+    <w:lsdException w:name="Light Shading Accent 6" w:uiPriority="60"/>
+    <w:lsdException w:name="Light List Accent 6" w:uiPriority="61"/>
+    <w:lsdException w:name="Light Grid Accent 6" w:uiPriority="62"/>
+    <w:lsdException w:name="Medium Shading 1 Accent 6" w:uiPriority="63"/>
+    <w:lsdException w:name="Medium Shading 2 Accent 6" w:uiPriority="64"/>
+    <w:lsdException w:name="Medium List 1 Accent 6" w:uiPriority="65"/>
+    <w:lsdException w:name="Medium List 2 Accent 6" w:uiPriority="66"/>
+    <w:lsdException w:name="Medium Grid 1 Accent 6" w:uiPriority="67"/>
+    <w:lsdException w:name="Medium Grid 2 Accent 6" w:uiPriority="68"/>
+    <w:lsdException w:name="Medium Grid 3 Accent 6" w:uiPriority="69"/>
+    <w:lsdException w:name="Dark List Accent 6" w:uiPriority="70"/>
+    <w:lsdException w:name="Colorful Shading Accent 6" w:uiPriority="71"/>
+    <w:lsdException w:name="Colorful List Accent 6" w:uiPriority="72"/>
+    <w:lsdException w:name="Colorful Grid Accent 6" w:uiPriority="73"/>
+    <w:lsdException w:name="Subtle Emphasis" w:uiPriority="19" w:qFormat="1"/>
+    <w:lsdException w:name="Intense Emphasis" w:uiPriority="21" w:qFormat="1"/>
+    <w:lsdException w:name="Subtle Reference" w:uiPriority="31" w:qFormat="1"/>
+    <w:lsdException w:name="Intense Reference" w:uiPriority="32" w:qFormat="1"/>
+    <w:lsdException w:name="Book Title" w:uiPriority="33" w:qFormat="1"/>
+    <w:lsdException w:name="Bibliography" w:semiHidden="1" w:uiPriority="37" w:unhideWhenUsed="1"/>
+    <w:lsdException w:name="TOC Heading" w:semiHidden="1" w:uiPriority="39" w:unhideWhenUsed="1" w:qFormat="1"/>
+    <w:lsdException w:name="Plain Table 1" w:uiPriority="41"/>
+    <w:lsdException w:name="Plain Table 2" w:uiPriority="42"/>
+    <w:lsdException w:name="Plain Table 3" w:uiPriority="43"/>
+    <w:lsdException w:name="Plain Table 4" w:uiPriority="44"/>
+    <w:lsdException w:name="Plain Table 5" w:uiPriority="45"/>
+    <w:lsdException w:name="Grid Table Light" w:uiPriority="40"/>
+    <w:lsdException w:name="Grid Table 1 Light" w:uiPriority="46"/>
+    <w:lsdException w:name="Grid Table 2" w:uiPriority="47"/>
+    <w:lsdException w:name="Grid Table 3" w:uiPriority="48"/>
+    <w:lsdException w:name="Grid Table 4" w:uiPriority="49"/>
+    <w:lsdException w:name="Grid Table 5 Dark" w:uiPriority="50"/>
+    <w:lsdException w:name="Grid Table 6 Colorful" w:uiPriority="51"/>
+    <w:lsdException w:name="Grid Table 7 Colorful" w:uiPriority="52"/>
+    <w:lsdException w:name="Grid Table 1 Light Accent 1" w:uiPriority="46"/>
+    <w:lsdException w:name="Grid Table 2 Accent 1" w:uiPriority="47"/>
+    <w:lsdException w:name="Grid Table 3 Accent 1" w:uiPriority="48"/>
+    <w:lsdException w:name="Grid Table 4 Accent 1" w:uiPriority="49"/>
+    <w:lsdException w:name="Grid Table 5 Dark Accent 1" w:uiPriority="50"/>
+    <w:lsdException w:name="Grid Table 6 Colorful Accent 1" w:uiPriority="51"/>
+    <w:lsdException w:name="Grid Table 7 Colorful Accent 1" w:uiPriority="52"/>
+    <w:lsdException w:name="Grid Table 1 Light Accent 2" w:uiPriority="46"/>
+    <w:lsdException w:name="Grid Table 2 Accent 2" w:uiPriority="47"/>
+    <w:lsdException w:name="Grid Table 3 Accent 2" w:uiPriority="48"/>
+    <w:lsdException w:name="Grid Table 4 Accent 2" w:uiPriority="49"/>
+    <w:lsdException w:name="Grid Table 5 Dark Accent 2" w:uiPriority="50"/>
+    <w:lsdException w:name="Grid Table 6 Colorful Accent 2" w:uiPriority="51"/>
+    <w:lsdException w:name="Grid Table 7 Colorful Accent 2" w:uiPriority="52"/>
+    <w:lsdException w:name="Grid Table 1 Light Accent 3" w:uiPriority="46"/>
+    <w:lsdException w:name="Grid Table 2 Accent 3" w:uiPriority="47"/>
+    <w:lsdException w:name="Grid Table 3 Accent 3" w:uiPriority="48"/>
+    <w:lsdException w:name="Grid Table 4 Accent 3" w:uiPriority="49"/>
+    <w:lsdException w:name="Grid Table 5 Dark Accent 3" w:uiPriority="50"/>
+    <w:lsdException w:name="Grid Table 6 Colorful Accent 3" w:uiPriority="51"/>
+    <w:lsdException w:name="Grid Table 7 Colorful Accent 3" w:uiPriority="52"/>
+    <w:lsdException w:name="Grid Table 1 Light Accent 4" w:uiPriority="46"/>
+    <w:lsdException w:name="Grid Table 2 Accent 4" w:uiPriority="47"/>
+    <w:lsdException w:name="Grid Table 3 Accent 4" w:uiPriority="48"/>
+    <w:lsdException w:name="Grid Table 4 Accent 4" w:uiPriority="49"/>
+    <w:lsdException w:name="Grid Table 5 Dark Accent 4" w:uiPriority="50"/>
+    <w:lsdException w:name="Grid Table 6 Colorful Accent 4" w:uiPriority="51"/>
+    <w:lsdException w:name="Grid Table 7 Colorful Accent 4" w:uiPriority="52"/>
+    <w:lsdException w:name="Grid Table 1 Light Accent 5" w:uiPriority="46"/>
+    <w:lsdException w:name="Grid Table 2 Accent 5" w:uiPriority="47"/>
+    <w:lsdException w:name="Grid Table 3 Accent 5" w:uiPriority="48"/>
+    <w:lsdException w:name="Grid Table 4 Accent 5" w:uiPriority="49"/>
+    <w:lsdException w:name="Grid Table 5 Dark Accent 5" w:uiPriority="50"/>
+    <w:lsdException w:name="Grid Table 6 Colorful Accent 5" w:uiPriority="51"/>
+    <w:lsdException w:name="Grid Table 7 Colorful Accent 5" w:uiPriority="52"/>
+    <w:lsdException w:name="Grid Table 1 Light Accent 6" w:uiPriority="46"/>
+    <w:lsdException w:name="Grid Table 2 Accent 6" w:uiPriority="47"/>
+    <w:lsdException w:name="Grid Table 3 Accent 6" w:uiPriority="48"/>
+    <w:lsdException w:name="Grid Table 4 Accent 6" w:uiPriority="49"/>
+    <w:lsdException w:name="Grid Table 5 Dark Accent 6" w:uiPriority="50"/>
+    <w:lsdException w:name="Grid Table 6 Colorful Accent 6" w:uiPriority="51"/>
+    <w:lsdException w:name="Grid Table 7 Colorful Accent 6" w:uiPriority="52"/>
+    <w:lsdException w:name="List Table 1 Light" w:uiPriority="46"/>
+    <w:lsdException w:name="List Table 2" w:uiPriority="47"/>
+    <w:lsdException w:name="List Table 3" w:uiPriority="48"/>
+    <w:lsdException w:name="List Table 4" w:uiPriority="49"/>
+    <w:lsdException w:name="List Table 5 Dark" w:uiPriority="50"/>
+    <w:lsdException w:name="List Table 6 Colorful" w:uiPriority="51"/>
+    <w:lsdException w:name="List Table 7 Colorful" w:uiPriority="52"/>
+    <w:lsdException w:name="List Table 1 Light Accent 1" w:uiPriority="46"/>
+    <w:lsdException w:name="List Table 2 Accent 1" w:uiPriority="47"/>
+    <w:lsdException w:name="List Table 3 Accent 1" w:uiPriority="48"/>
+    <w:lsdException w:name="List Table 4 Accent 1" w:uiPriority="49"/>
+    <w:lsdException w:name="List Table 5 Dark Accent 1" w:uiPriority="50"/>
+    <w:lsdException w:name="List Table 6 Colorful Accent 1" w:uiPriority="51"/>
+    <w:lsdException w:name="List Table 7 Colorful Accent 1" w:uiPriority="52"/>
+    <w:lsdException w:name="List Table 1 Light Accent 2" w:uiPriority="46"/>
+    <w:lsdException w:name="List Table 2 Accent 2" w:uiPriority="47"/>
+    <w:lsdException w:name="List Table 3 Accent 2" w:uiPriority="48"/>
+    <w:lsdException w:name="List Table 4 Accent 2" w:uiPriority="49"/>
+    <w:lsdException w:name="List Table 5 Dark Accent 2" w:uiPriority="50"/>
+    <w:lsdException w:name="List Table 6 Colorful Accent 2" w:uiPriority="51"/>
+    <w:lsdException w:name="List Table 7 Colorful Accent 2" w:uiPriority="52"/>
+    <w:lsdException w:name="List Table 1 Light Accent 3" w:uiPriority="46"/>
+    <w:lsdException w:name="List Table 2 Accent 3" w:uiPriority="47"/>
+    <w:lsdException w:name="List Table 3 Accent 3" w:uiPriority="48"/>
+    <w:lsdException w:name="List Table 4 Accent 3" w:uiPriority="49"/>
+    <w:lsdException w:name="List Table 5 Dark Accent 3" w:uiPriority="50"/>
+    <w:lsdException w:name="List Table 6 Colorful Accent 3" w:uiPriority="51"/>
+    <w:lsdException w:name="List Table 7 Colorful Accent 3" w:uiPriority="52"/>
+    <w:lsdException w:name="List Table 1 Light Accent 4" w:uiPriority="46"/>
+    <w:lsdException w:name="List Table 2 Accent 4" w:uiPriority="47"/>
+    <w:lsdException w:name="List Table 3 Accent 4" w:uiPriority="48"/>
+    <w:lsdException w:name="List Table 4 Accent 4" w:uiPriority="49"/>
+    <w:lsdException w:name="List Table 5 Dark Accent 4" w:uiPriority="50"/>
+    <w:lsdException w:name="List Table 6 Colorful Accent 4" w:uiPriority="51"/>
+    <w:lsdException w:name="List Table 7 Colorful Accent 4" w:uiPriority="52"/>
+    <w:lsdException w:name="List Table 1 Light Accent 5" w:uiPriority="46"/>
+    <w:lsdException w:name="List Table 2 Accent 5" w:uiPriority="47"/>
+    <w:lsdException w:name="List Table 3 Accent 5" w:uiPriority="48"/>
+    <w:lsdException w:name="List Table 4 Accent 5" w:uiPriority="49"/>
+    <w:lsdException w:name="List Table 5 Dark Accent 5" w:uiPriority="50"/>
+    <w:lsdException w:name="List Table 6 Colorful Accent 5" w:uiPriority="51"/>
+    <w:lsdException w:name="List Table 7 Colorful Accent 5" w:uiPriority="52"/>
+    <w:lsdException w:name="List Table 1 Light Accent 6" w:uiPriority="46"/>
+    <w:lsdException w:name="List Table 2 Accent 6" w:uiPriority="47"/>
+    <w:lsdException w:name="List Table 3 Accent 6" w:uiPriority="48"/>
+    <w:lsdException w:name="List Table 4 Accent 6" w:uiPriority="49"/>
+    <w:lsdException w:name="List Table 5 Dark Accent 6" w:uiPriority="50"/>
+    <w:lsdException w:name="List Table 6 Colorful Accent 6" w:uiPriority="51"/>
+    <w:lsdException w:name="List Table 7 Colorful Accent 6" w:uiPriority="52"/>
   </w:latentStyles>
   <w:style w:type="paragraph" w:default="1" w:styleId="a">
     <w:name w:val="Normal"/>
@@ -1782,7 +2449,6 @@
     <w:uiPriority w:val="99"/>
     <w:semiHidden/>
     <w:unhideWhenUsed/>
-    <w:qFormat/>
     <w:tblPr>
       <w:tblInd w:w="0" w:type="dxa"/>
       <w:tblCellMar>
@@ -1880,7 +2546,7 @@
     </w:rPr>
   </w:style>
   <w:style w:type="character" w:customStyle="1" w:styleId="a6">
-    <w:name w:val="Текст выноски Знак"/>
+    <w:name w:val="Текст у виносці Знак"/>
     <w:basedOn w:val="a0"/>
     <w:link w:val="a5"/>
     <w:uiPriority w:val="99"/>

</xml_diff>